<commit_message>
cenarios de testes finalizados
</commit_message>
<xml_diff>
--- a/Cenarios de Testes.docx
+++ b/Cenarios de Testes.docx
@@ -18,7 +18,30 @@
         <w:rPr>
           <w:b/>
         </w:rPr>
-        <w:t>: Procurando locais.</w:t>
+        <w:t xml:space="preserve">: </w:t>
+      </w:r>
+      <w:r>
+        <w:rPr>
+          <w:b/>
+        </w:rPr>
+        <w:t>Eu como usuário, gostaria de realizar uma pesquisa na lista de locais</w:t>
+      </w:r>
+      <w:r>
+        <w:rPr>
+          <w:b/>
+        </w:rPr>
+        <w:t>.</w:t>
+      </w:r>
+    </w:p>
+    <w:p>
+      <w:r>
+        <w:t>--</w:t>
+      </w:r>
+      <w:r>
+        <w:t>Cenário: Tentativa de visualizar lista</w:t>
+      </w:r>
+      <w:r>
+        <w:t>--</w:t>
       </w:r>
     </w:p>
     <w:p>
@@ -31,86 +54,54 @@
     </w:p>
     <w:p>
       <w:r>
+        <w:t xml:space="preserve">|Tipo de usuário | Pedido   </w:t>
+      </w:r>
+      <w:r>
+        <w:t xml:space="preserve">              </w:t>
+      </w:r>
+      <w:r>
+        <w:t xml:space="preserve"> |</w:t>
+      </w:r>
+    </w:p>
+    <w:p>
+      <w:r>
+        <w:t>|      Normal           | Visualizar lista</w:t>
+      </w:r>
+      <w:proofErr w:type="gramStart"/>
+      <w:r>
+        <w:t xml:space="preserve">   </w:t>
+      </w:r>
+      <w:proofErr w:type="gramEnd"/>
+      <w:r>
         <w:t>|</w:t>
       </w:r>
-      <w:r>
-        <w:t>Tipo de usuário</w:t>
+    </w:p>
+    <w:p>
+      <w:r>
+        <w:t xml:space="preserve">|      </w:t>
+      </w:r>
+      <w:proofErr w:type="spellStart"/>
+      <w:r>
+        <w:t>Logado</w:t>
+      </w:r>
+      <w:proofErr w:type="spellEnd"/>
+      <w:r>
+        <w:t xml:space="preserve">           |</w:t>
       </w:r>
       <w:r>
         <w:t xml:space="preserve"> </w:t>
       </w:r>
       <w:r>
-        <w:t>|</w:t>
-      </w:r>
-      <w:r>
-        <w:t xml:space="preserve"> Pedido  </w:t>
-      </w:r>
+        <w:t>Visualizar lista</w:t>
+      </w:r>
+      <w:proofErr w:type="gramStart"/>
       <w:r>
         <w:t xml:space="preserve"> </w:t>
       </w:r>
       <w:r>
-        <w:t xml:space="preserve">                               </w:t>
-      </w:r>
-      <w:r>
-        <w:t xml:space="preserve"> |</w:t>
-      </w:r>
-    </w:p>
-    <w:p>
-      <w:r>
-        <w:t xml:space="preserve">|   </w:t>
-      </w:r>
-      <w:r>
-        <w:t xml:space="preserve">   </w:t>
-      </w:r>
-      <w:r>
-        <w:t xml:space="preserve">Normal         </w:t>
-      </w:r>
-      <w:r>
         <w:t xml:space="preserve">  </w:t>
       </w:r>
-      <w:r>
-        <w:t>|</w:t>
-      </w:r>
-      <w:r>
-        <w:t xml:space="preserve"> Visualizar lista comum     </w:t>
-      </w:r>
-      <w:r>
-        <w:t xml:space="preserve"> |</w:t>
-      </w:r>
-    </w:p>
-    <w:p>
-      <w:r>
-        <w:t xml:space="preserve">|  </w:t>
-      </w:r>
-      <w:r>
-        <w:t xml:space="preserve">    </w:t>
-      </w:r>
-      <w:proofErr w:type="spellStart"/>
-      <w:r>
-        <w:t>Logado</w:t>
-      </w:r>
-      <w:proofErr w:type="spellEnd"/>
-      <w:r>
-        <w:t xml:space="preserve"> </w:t>
-      </w:r>
-      <w:r>
-        <w:t xml:space="preserve">      </w:t>
-      </w:r>
-      <w:r>
-        <w:t xml:space="preserve">    </w:t>
-      </w:r>
-      <w:r>
-        <w:t>|</w:t>
-      </w:r>
-      <w:r>
-        <w:t xml:space="preserve"> </w:t>
-      </w:r>
-      <w:r>
-        <w:t xml:space="preserve">Visualizar lista comum      </w:t>
-      </w:r>
-      <w:r>
-        <w:t xml:space="preserve"> </w:t>
-      </w:r>
+      <w:proofErr w:type="gramEnd"/>
       <w:r>
         <w:t>|</w:t>
       </w:r>
@@ -137,26 +128,28 @@
         <w:rPr>
           <w:b/>
         </w:rPr>
-        <w:t>#2</w:t>
+        <w:t xml:space="preserve">#2: </w:t>
       </w:r>
       <w:r>
         <w:rPr>
           <w:b/>
         </w:rPr>
-        <w:t xml:space="preserve">: Procurando locais </w:t>
+        <w:t>Eu como usuário, gostaria refinar minha busca para realizar uma</w:t>
       </w:r>
       <w:r>
         <w:rPr>
           <w:b/>
         </w:rPr>
-        <w:t xml:space="preserve">através de filtro </w:t>
-      </w:r>
+        <w:t xml:space="preserve"> consulta mais </w:t>
+      </w:r>
+      <w:proofErr w:type="spellStart"/>
       <w:r>
         <w:rPr>
           <w:b/>
         </w:rPr>
-        <w:t>com usuário</w:t>
-      </w:r>
+        <w:t>expecifica</w:t>
+      </w:r>
+      <w:proofErr w:type="spellEnd"/>
       <w:r>
         <w:rPr>
           <w:b/>
@@ -166,10 +159,21 @@
     </w:p>
     <w:p>
       <w:r>
-        <w:t>Quando solicito a lista dos locais</w:t>
-      </w:r>
-      <w:r>
-        <w:t xml:space="preserve"> usando filtros</w:t>
+        <w:t>--</w:t>
+      </w:r>
+      <w:r>
+        <w:t>Cenário procurar locais utilizando filtro</w:t>
+      </w:r>
+      <w:r>
+        <w:t xml:space="preserve"> com usuário comum --</w:t>
+      </w:r>
+    </w:p>
+    <w:p>
+      <w:r>
+        <w:t>Quando solicito a lista dos locais usando filtros</w:t>
+      </w:r>
+      <w:r>
+        <w:t xml:space="preserve"> de nomes</w:t>
       </w:r>
       <w:r>
         <w:t>:</w:t>
@@ -185,13 +189,16 @@
       </w:r>
       <w:proofErr w:type="gramEnd"/>
       <w:r>
-        <w:t xml:space="preserve">| Pedido                               </w:t>
+        <w:t xml:space="preserve">| </w:t>
       </w:r>
       <w:r>
         <w:t xml:space="preserve">   </w:t>
       </w:r>
       <w:r>
-        <w:t xml:space="preserve">    |</w:t>
+        <w:t>Nomes no campo de pesquisa</w:t>
+      </w:r>
+      <w:r>
+        <w:t xml:space="preserve">       |</w:t>
       </w:r>
     </w:p>
     <w:p>
@@ -199,10 +206,28 @@
         <w:t xml:space="preserve">|      Normal           | </w:t>
       </w:r>
       <w:r>
-        <w:t>Visualizar lista com filtros</w:t>
-      </w:r>
-      <w:r>
-        <w:t xml:space="preserve">     |</w:t>
+        <w:t xml:space="preserve">                Bar                                          </w:t>
+      </w:r>
+      <w:r>
+        <w:t>|</w:t>
+      </w:r>
+    </w:p>
+    <w:p>
+      <w:r>
+        <w:t>|      Normal           |                 136                                          |</w:t>
+      </w:r>
+    </w:p>
+    <w:p>
+      <w:r>
+        <w:t xml:space="preserve">|      Normal           |                 </w:t>
+      </w:r>
+      <w:proofErr w:type="gramStart"/>
+      <w:r>
+        <w:t>1</w:t>
+      </w:r>
+      <w:proofErr w:type="gramEnd"/>
+      <w:r>
+        <w:t>@#$%                                   |</w:t>
       </w:r>
     </w:p>
     <w:p>
@@ -234,6 +259,11 @@
     </w:p>
     <w:p>
       <w:r>
+        <w:t>Quando solicito a lista dos locais usando filtros de atributos:</w:t>
+      </w:r>
+    </w:p>
+    <w:p>
+      <w:r>
         <w:t>|Tipo de usuário</w:t>
       </w:r>
       <w:proofErr w:type="gramStart"/>
@@ -242,26 +272,451 @@
       </w:r>
       <w:proofErr w:type="gramEnd"/>
       <w:r>
-        <w:t>| Pedido                                      |</w:t>
-      </w:r>
-    </w:p>
-    <w:p>
-      <w:r>
-        <w:t xml:space="preserve">|      </w:t>
-      </w:r>
-      <w:proofErr w:type="spellStart"/>
-      <w:r>
-        <w:t>Logado</w:t>
-      </w:r>
-      <w:proofErr w:type="spellEnd"/>
-      <w:r>
-        <w:t xml:space="preserve">      </w:t>
-      </w:r>
+        <w:t xml:space="preserve">|    </w:t>
+      </w:r>
+      <w:r>
+        <w:tab/>
+      </w:r>
+      <w:r>
+        <w:tab/>
+      </w:r>
+      <w:r>
+        <w:t>Atributos</w:t>
+      </w:r>
+      <w:r>
+        <w:tab/>
+      </w:r>
+      <w:r>
+        <w:tab/>
+      </w:r>
+      <w:r>
+        <w:t xml:space="preserve">   |</w:t>
+      </w:r>
+    </w:p>
+    <w:p>
+      <w:r>
+        <w:t xml:space="preserve">|      Normal           |                 Ponto </w:t>
+      </w:r>
+      <w:proofErr w:type="spellStart"/>
+      <w:r>
+        <w:t>Historico</w:t>
+      </w:r>
+      <w:proofErr w:type="spellEnd"/>
+      <w:r>
+        <w:t xml:space="preserve">                       |</w:t>
+      </w:r>
+    </w:p>
+    <w:p>
+      <w:r>
+        <w:t xml:space="preserve">|      Normal           |                    </w:t>
+      </w:r>
+      <w:proofErr w:type="spellStart"/>
+      <w:r>
+        <w:t>Alimentacao</w:t>
+      </w:r>
+      <w:proofErr w:type="spellEnd"/>
+      <w:r>
+        <w:t xml:space="preserve">                         |</w:t>
+      </w:r>
+    </w:p>
+    <w:p>
+      <w:r>
+        <w:t>|      Normal           |</w:t>
+      </w:r>
+      <w:proofErr w:type="gramStart"/>
+      <w:r>
+        <w:t xml:space="preserve">    </w:t>
+      </w:r>
+      <w:proofErr w:type="gramEnd"/>
+      <w:r>
+        <w:t xml:space="preserve">Ponto </w:t>
+      </w:r>
+      <w:proofErr w:type="spellStart"/>
+      <w:r>
+        <w:t>Historico</w:t>
+      </w:r>
+      <w:proofErr w:type="spellEnd"/>
+      <w:r>
+        <w:t xml:space="preserve"> ,   </w:t>
+      </w:r>
+      <w:proofErr w:type="spellStart"/>
+      <w:r>
+        <w:t>Alimentacao</w:t>
+      </w:r>
+      <w:proofErr w:type="spellEnd"/>
+      <w:r>
+        <w:t xml:space="preserve">        |</w:t>
+      </w:r>
+    </w:p>
+    <w:p>
+      <w:r>
+        <w:t>Então vejo a seguinte mensagem: "</w:t>
+      </w:r>
+      <w:r>
+        <w:t xml:space="preserve">Cadastre-se com o </w:t>
+      </w:r>
+      <w:proofErr w:type="spellStart"/>
+      <w:r>
+        <w:t>gmail</w:t>
+      </w:r>
+      <w:proofErr w:type="spellEnd"/>
+      <w:r>
+        <w:t xml:space="preserve"> ou </w:t>
+      </w:r>
+      <w:proofErr w:type="spellStart"/>
+      <w:r>
+        <w:t>facebook</w:t>
+      </w:r>
+      <w:proofErr w:type="spellEnd"/>
+      <w:r>
+        <w:t xml:space="preserve"> para ter acesso á mais funcionalidades</w:t>
+      </w:r>
+      <w:r>
+        <w:t>"</w:t>
+      </w:r>
+    </w:p>
+    <w:p/>
+    <w:p/>
+    <w:p/>
+    <w:p/>
+    <w:p>
+      <w:r>
+        <w:lastRenderedPageBreak/>
+        <w:t>Quando solicito a lista dos locais usando filtros de atributos e de nomes:</w:t>
+      </w:r>
+    </w:p>
+    <w:p>
+      <w:r>
+        <w:t>|Tipo de usuário</w:t>
+      </w:r>
+      <w:proofErr w:type="gramStart"/>
+      <w:r>
+        <w:t xml:space="preserve">   </w:t>
+      </w:r>
+      <w:proofErr w:type="gramEnd"/>
+      <w:r>
+        <w:t xml:space="preserve">|  </w:t>
+      </w:r>
+      <w:r>
+        <w:tab/>
+      </w:r>
+      <w:r>
+        <w:tab/>
+        <w:t xml:space="preserve">  Atributos</w:t>
+      </w:r>
+      <w:r>
+        <w:tab/>
+        <w:t xml:space="preserve">              |    Nomes no campo de pesquisa  |</w:t>
+      </w:r>
+    </w:p>
+    <w:p>
+      <w:r>
+        <w:t xml:space="preserve">|      Normal           |                 Ponto </w:t>
+      </w:r>
+      <w:proofErr w:type="spellStart"/>
+      <w:r>
+        <w:t>Historico</w:t>
+      </w:r>
+      <w:proofErr w:type="spellEnd"/>
+      <w:r>
+        <w:t xml:space="preserve">                    |                           Bar                           |</w:t>
+      </w:r>
+    </w:p>
+    <w:p>
+      <w:r>
+        <w:t xml:space="preserve">|      Normal           |                    </w:t>
+      </w:r>
+      <w:proofErr w:type="spellStart"/>
+      <w:r>
+        <w:t>Alimentacao</w:t>
+      </w:r>
+      <w:proofErr w:type="spellEnd"/>
+      <w:r>
+        <w:t xml:space="preserve">                      |                           136                           |</w:t>
+      </w:r>
+    </w:p>
+    <w:p>
+      <w:r>
+        <w:t>|      Normal           |</w:t>
+      </w:r>
+      <w:proofErr w:type="gramStart"/>
+      <w:r>
+        <w:t xml:space="preserve">    </w:t>
+      </w:r>
+      <w:proofErr w:type="gramEnd"/>
+      <w:r>
+        <w:t xml:space="preserve">Ponto </w:t>
+      </w:r>
+      <w:proofErr w:type="spellStart"/>
+      <w:r>
+        <w:t>Historico</w:t>
+      </w:r>
+      <w:proofErr w:type="spellEnd"/>
+      <w:r>
+        <w:t xml:space="preserve"> ,   </w:t>
+      </w:r>
+      <w:proofErr w:type="spellStart"/>
+      <w:r>
+        <w:t>Alimentacao</w:t>
+      </w:r>
+      <w:proofErr w:type="spellEnd"/>
+      <w:r>
+        <w:t xml:space="preserve">     |                         1@#$%                      |</w:t>
+      </w:r>
+    </w:p>
+    <w:p>
+      <w:r>
+        <w:t>Então vejo a seguinte mensagem: "</w:t>
+      </w:r>
+      <w:r>
+        <w:t xml:space="preserve">Cadastre-se com o </w:t>
+      </w:r>
+      <w:proofErr w:type="spellStart"/>
+      <w:r>
+        <w:t>gmail</w:t>
+      </w:r>
+      <w:proofErr w:type="spellEnd"/>
+      <w:r>
+        <w:t xml:space="preserve"> ou </w:t>
+      </w:r>
+      <w:proofErr w:type="spellStart"/>
+      <w:r>
+        <w:t>facebook</w:t>
+      </w:r>
+      <w:proofErr w:type="spellEnd"/>
+      <w:r>
+        <w:t xml:space="preserve"> para ter acesso á mais funcionalidades</w:t>
+      </w:r>
+      <w:r>
+        <w:t>"</w:t>
+      </w:r>
+    </w:p>
+    <w:p/>
+    <w:p>
+      <w:r>
+        <w:t xml:space="preserve">--Cenário procurar locais utilizando filtro com usuário </w:t>
+      </w:r>
+      <w:proofErr w:type="spellStart"/>
+      <w:r>
+        <w:t>logado</w:t>
+      </w:r>
+      <w:proofErr w:type="spellEnd"/>
+      <w:r>
+        <w:t xml:space="preserve"> --</w:t>
+      </w:r>
+    </w:p>
+    <w:p>
+      <w:r>
+        <w:t>Quando solicito a lista dos locais usando filtros de nomes:</w:t>
+      </w:r>
+    </w:p>
+    <w:p>
+      <w:r>
+        <w:t>|Tipo de usuário</w:t>
+      </w:r>
+      <w:proofErr w:type="gramStart"/>
+      <w:r>
+        <w:t xml:space="preserve">   </w:t>
+      </w:r>
+      <w:proofErr w:type="gramEnd"/>
+      <w:r>
+        <w:t>|    Nomes no campo de pesquisa       |</w:t>
+      </w:r>
+    </w:p>
+    <w:p>
+      <w:r>
+        <w:t xml:space="preserve">|      </w:t>
+      </w:r>
+      <w:proofErr w:type="spellStart"/>
+      <w:r>
+        <w:t>logado</w:t>
+      </w:r>
+      <w:proofErr w:type="spellEnd"/>
+      <w:r>
+        <w:t xml:space="preserve">          |                 Bar                                          |</w:t>
+      </w:r>
+    </w:p>
+    <w:p>
+      <w:r>
+        <w:t xml:space="preserve">|      </w:t>
+      </w:r>
+      <w:proofErr w:type="spellStart"/>
+      <w:r>
+        <w:t>logado</w:t>
+      </w:r>
+      <w:proofErr w:type="spellEnd"/>
+      <w:r>
+        <w:t xml:space="preserve">           |                 136                                          |</w:t>
+      </w:r>
+    </w:p>
+    <w:p>
+      <w:r>
+        <w:t xml:space="preserve">|      </w:t>
+      </w:r>
+      <w:proofErr w:type="spellStart"/>
+      <w:r>
+        <w:t>logado</w:t>
+      </w:r>
+      <w:proofErr w:type="spellEnd"/>
+      <w:r>
+        <w:t xml:space="preserve">           |                 </w:t>
+      </w:r>
+      <w:proofErr w:type="gramStart"/>
+      <w:r>
+        <w:t>1</w:t>
+      </w:r>
+      <w:proofErr w:type="gramEnd"/>
+      <w:r>
+        <w:t>@#$%                                   |</w:t>
+      </w:r>
+    </w:p>
+    <w:p>
+      <w:r>
+        <w:t xml:space="preserve">Então </w:t>
+      </w:r>
+      <w:r>
+        <w:t xml:space="preserve">será exibida a lista dos locais filtrados, </w:t>
+      </w:r>
+      <w:proofErr w:type="gramStart"/>
+      <w:r>
+        <w:t>cujo o</w:t>
+      </w:r>
+      <w:proofErr w:type="gramEnd"/>
+      <w:r>
+        <w:t xml:space="preserve"> nome escrito no campo de pesquisa </w:t>
+      </w:r>
+      <w:proofErr w:type="spellStart"/>
+      <w:r>
+        <w:t>estreja</w:t>
+      </w:r>
+      <w:proofErr w:type="spellEnd"/>
+      <w:r>
+        <w:t xml:space="preserve"> presente no seu nome, organizados por proximidade.</w:t>
+      </w:r>
+      <w:r>
+        <w:t xml:space="preserve"> Caso não existam locais, e</w:t>
+      </w:r>
+      <w:r>
+        <w:t>ntão vejo a seguinte mensagem: "</w:t>
+      </w:r>
+      <w:r>
+        <w:t xml:space="preserve">Não existem locais com o tal nome na nossa </w:t>
+      </w:r>
+      <w:proofErr w:type="gramStart"/>
+      <w:r>
+        <w:t>lista ,</w:t>
+      </w:r>
+      <w:proofErr w:type="gramEnd"/>
+      <w:r>
+        <w:t xml:space="preserve"> confira se o nome esta escrito corretamente</w:t>
+      </w:r>
+      <w:r>
+        <w:t>"</w:t>
+      </w:r>
+    </w:p>
+    <w:p/>
+    <w:p>
+      <w:r>
+        <w:t>Quando solicito a lista dos locais usando filtros de atributos:</w:t>
+      </w:r>
+    </w:p>
+    <w:p>
+      <w:r>
+        <w:t>|Tipo de usuário</w:t>
+      </w:r>
+      <w:proofErr w:type="gramStart"/>
       <w:r>
         <w:t xml:space="preserve">  </w:t>
       </w:r>
-      <w:r>
-        <w:t xml:space="preserve">   | Visualizar lista com filtros     |</w:t>
+      <w:proofErr w:type="gramEnd"/>
+      <w:r>
+        <w:t xml:space="preserve">| </w:t>
+      </w:r>
+      <w:r>
+        <w:tab/>
+      </w:r>
+      <w:r>
+        <w:tab/>
+        <w:t xml:space="preserve">   Atributos                         |</w:t>
+      </w:r>
+    </w:p>
+    <w:p>
+      <w:r>
+        <w:t xml:space="preserve">|      </w:t>
+      </w:r>
+      <w:proofErr w:type="spellStart"/>
+      <w:r>
+        <w:t>logado</w:t>
+      </w:r>
+      <w:proofErr w:type="spellEnd"/>
+      <w:r>
+        <w:t xml:space="preserve">           |                 Ponto </w:t>
+      </w:r>
+      <w:proofErr w:type="spellStart"/>
+      <w:r>
+        <w:t>Historico</w:t>
+      </w:r>
+      <w:proofErr w:type="spellEnd"/>
+      <w:r>
+        <w:t xml:space="preserve">                       |</w:t>
+      </w:r>
+    </w:p>
+    <w:p>
+      <w:r>
+        <w:t xml:space="preserve">|      </w:t>
+      </w:r>
+      <w:proofErr w:type="spellStart"/>
+      <w:r>
+        <w:t>logado</w:t>
+      </w:r>
+      <w:proofErr w:type="spellEnd"/>
+      <w:r>
+        <w:t xml:space="preserve">           |                    </w:t>
+      </w:r>
+      <w:proofErr w:type="spellStart"/>
+      <w:r>
+        <w:t>Alimentacao</w:t>
+      </w:r>
+      <w:proofErr w:type="spellEnd"/>
+      <w:r>
+        <w:t xml:space="preserve">                         |</w:t>
+      </w:r>
+    </w:p>
+    <w:p>
+      <w:r>
+        <w:t xml:space="preserve">|      </w:t>
+      </w:r>
+      <w:proofErr w:type="spellStart"/>
+      <w:r>
+        <w:t>logado</w:t>
+      </w:r>
+      <w:proofErr w:type="spellEnd"/>
+      <w:r>
+        <w:t xml:space="preserve">           |</w:t>
+      </w:r>
+      <w:proofErr w:type="gramStart"/>
+      <w:r>
+        <w:t xml:space="preserve">    </w:t>
+      </w:r>
+      <w:proofErr w:type="gramEnd"/>
+      <w:r>
+        <w:t xml:space="preserve">Ponto </w:t>
+      </w:r>
+      <w:proofErr w:type="spellStart"/>
+      <w:r>
+        <w:t>Historico</w:t>
+      </w:r>
+      <w:proofErr w:type="spellEnd"/>
+      <w:r>
+        <w:t xml:space="preserve"> ,   </w:t>
+      </w:r>
+      <w:proofErr w:type="spellStart"/>
+      <w:r>
+        <w:t>Alimentacao</w:t>
+      </w:r>
+      <w:proofErr w:type="spellEnd"/>
+      <w:r>
+        <w:t xml:space="preserve">        |</w:t>
       </w:r>
     </w:p>
     <w:p>
@@ -269,8 +724,190 @@
         <w:t xml:space="preserve">Então </w:t>
       </w:r>
       <w:r>
-        <w:t>será exibida a lista dos locais filtrados, organizados pelos atributos escolhidos.</w:t>
-      </w:r>
+        <w:t>será exibida a lista dos locais filtrados,</w:t>
+      </w:r>
+      <w:r>
+        <w:t xml:space="preserve"> que apresentem os atributos </w:t>
+      </w:r>
+      <w:proofErr w:type="gramStart"/>
+      <w:r>
+        <w:t>requeridos</w:t>
+      </w:r>
+      <w:r>
+        <w:t xml:space="preserve"> ,</w:t>
+      </w:r>
+      <w:proofErr w:type="gramEnd"/>
+      <w:r>
+        <w:t xml:space="preserve"> organizados por proximidade.</w:t>
+      </w:r>
+      <w:r>
+        <w:t xml:space="preserve"> </w:t>
+      </w:r>
+      <w:r>
+        <w:t>Caso não existam locais, e</w:t>
+      </w:r>
+      <w:r>
+        <w:t>ntão vejo a seguinte mensagem: "</w:t>
+      </w:r>
+      <w:r>
+        <w:t xml:space="preserve">Não existem locais com tais atributos na nossa </w:t>
+      </w:r>
+      <w:proofErr w:type="gramStart"/>
+      <w:r>
+        <w:t>lista ,</w:t>
+      </w:r>
+      <w:proofErr w:type="gramEnd"/>
+      <w:r>
+        <w:t xml:space="preserve"> tente novamente</w:t>
+      </w:r>
+      <w:r>
+        <w:t>"</w:t>
+      </w:r>
+    </w:p>
+    <w:p/>
+    <w:p/>
+    <w:p/>
+    <w:p>
+      <w:r>
+        <w:lastRenderedPageBreak/>
+        <w:t>Quando solicito a lista dos locais usando filtros de atributos e de nomes:</w:t>
+      </w:r>
+    </w:p>
+    <w:p>
+      <w:r>
+        <w:t>|Tipo de usuário</w:t>
+      </w:r>
+      <w:proofErr w:type="gramStart"/>
+      <w:r>
+        <w:t xml:space="preserve">   </w:t>
+      </w:r>
+      <w:proofErr w:type="gramEnd"/>
+      <w:r>
+        <w:t xml:space="preserve">|  </w:t>
+      </w:r>
+      <w:r>
+        <w:tab/>
+      </w:r>
+      <w:r>
+        <w:tab/>
+        <w:t xml:space="preserve">  Atributos</w:t>
+      </w:r>
+      <w:r>
+        <w:tab/>
+        <w:t xml:space="preserve">              |    Nomes no campo de pesquisa  |</w:t>
+      </w:r>
+    </w:p>
+    <w:p>
+      <w:r>
+        <w:t xml:space="preserve">|      </w:t>
+      </w:r>
+      <w:proofErr w:type="spellStart"/>
+      <w:r>
+        <w:t>logado</w:t>
+      </w:r>
+      <w:proofErr w:type="spellEnd"/>
+      <w:r>
+        <w:t xml:space="preserve">          |                 Ponto </w:t>
+      </w:r>
+      <w:proofErr w:type="spellStart"/>
+      <w:r>
+        <w:t>Historico</w:t>
+      </w:r>
+      <w:proofErr w:type="spellEnd"/>
+      <w:r>
+        <w:t xml:space="preserve">                    |                           Bar                           |</w:t>
+      </w:r>
+    </w:p>
+    <w:p>
+      <w:r>
+        <w:t xml:space="preserve">|     </w:t>
+      </w:r>
+      <w:proofErr w:type="spellStart"/>
+      <w:r>
+        <w:t>logado</w:t>
+      </w:r>
+      <w:proofErr w:type="spellEnd"/>
+      <w:r>
+        <w:t xml:space="preserve">           |                    </w:t>
+      </w:r>
+      <w:proofErr w:type="spellStart"/>
+      <w:r>
+        <w:t>Alimentacao</w:t>
+      </w:r>
+      <w:proofErr w:type="spellEnd"/>
+      <w:r>
+        <w:t xml:space="preserve">                      |                           136                           |</w:t>
+      </w:r>
+    </w:p>
+    <w:p>
+      <w:r>
+        <w:t xml:space="preserve">|      </w:t>
+      </w:r>
+      <w:proofErr w:type="spellStart"/>
+      <w:r>
+        <w:t>logado</w:t>
+      </w:r>
+      <w:proofErr w:type="spellEnd"/>
+      <w:r>
+        <w:t xml:space="preserve">           |</w:t>
+      </w:r>
+      <w:proofErr w:type="gramStart"/>
+      <w:r>
+        <w:t xml:space="preserve">    </w:t>
+      </w:r>
+      <w:proofErr w:type="gramEnd"/>
+      <w:r>
+        <w:t xml:space="preserve">Ponto </w:t>
+      </w:r>
+      <w:proofErr w:type="spellStart"/>
+      <w:r>
+        <w:t>Historico</w:t>
+      </w:r>
+      <w:proofErr w:type="spellEnd"/>
+      <w:r>
+        <w:t xml:space="preserve"> ,   </w:t>
+      </w:r>
+      <w:proofErr w:type="spellStart"/>
+      <w:r>
+        <w:t>Alimentacao</w:t>
+      </w:r>
+      <w:proofErr w:type="spellEnd"/>
+      <w:r>
+        <w:t xml:space="preserve">     |                         1@#$%                      |</w:t>
+      </w:r>
+    </w:p>
+    <w:p>
+      <w:r>
+        <w:t xml:space="preserve">Então </w:t>
+      </w:r>
+      <w:r>
+        <w:t xml:space="preserve">será exibida a lista dos locais filtrados, que apresentem os atributos </w:t>
+      </w:r>
+      <w:proofErr w:type="gramStart"/>
+      <w:r>
+        <w:t>requeridos ,</w:t>
+      </w:r>
+      <w:proofErr w:type="gramEnd"/>
+      <w:r>
+        <w:t xml:space="preserve"> organizados por proximidade.</w:t>
+      </w:r>
+      <w:r>
+        <w:t xml:space="preserve"> </w:t>
+      </w:r>
+      <w:r>
+        <w:t>Caso não existam locais, e</w:t>
+      </w:r>
+      <w:r>
+        <w:t>ntão vejo a seguinte mensagem: "</w:t>
+      </w:r>
+      <w:r>
+        <w:t>Não existem locais com tais atributos na nossa lista, tente novamente</w:t>
+      </w:r>
+      <w:proofErr w:type="gramStart"/>
+      <w:r>
+        <w:t>"</w:t>
+      </w:r>
+      <w:proofErr w:type="gramEnd"/>
     </w:p>
     <w:p/>
     <w:p>
@@ -283,91 +920,111 @@
         <w:rPr>
           <w:b/>
         </w:rPr>
-        <w:t>#3</w:t>
+        <w:t xml:space="preserve">#3: </w:t>
       </w:r>
       <w:r>
         <w:rPr>
           <w:b/>
         </w:rPr>
-        <w:t xml:space="preserve">: </w:t>
-      </w:r>
-      <w:proofErr w:type="spellStart"/>
+        <w:t>Eu como usuário, gostaria de</w:t>
+      </w:r>
       <w:r>
         <w:rPr>
           <w:b/>
         </w:rPr>
-        <w:t>Logando</w:t>
-      </w:r>
-      <w:proofErr w:type="spellEnd"/>
+        <w:t xml:space="preserve"> </w:t>
+      </w:r>
+      <w:proofErr w:type="spellStart"/>
       <w:r>
         <w:rPr>
           <w:b/>
         </w:rPr>
-        <w:t xml:space="preserve"> com no software:</w:t>
-      </w:r>
-    </w:p>
-    <w:p>
-      <w:r>
-        <w:t xml:space="preserve">Quando solicito </w:t>
-      </w:r>
-      <w:r>
-        <w:t>a entrada no software</w:t>
-      </w:r>
-      <w:r>
+        <w:t>logar</w:t>
+      </w:r>
+      <w:proofErr w:type="spellEnd"/>
+      <w:r>
+        <w:rPr>
+          <w:b/>
+        </w:rPr>
+        <w:t xml:space="preserve"> para</w:t>
+      </w:r>
+      <w:r>
+        <w:rPr>
+          <w:b/>
+        </w:rPr>
+        <w:t xml:space="preserve"> ter</w:t>
+      </w:r>
+      <w:r>
+        <w:rPr>
+          <w:b/>
+        </w:rPr>
+        <w:t xml:space="preserve"> acessar aos serviços plataforma</w:t>
+      </w:r>
+      <w:r>
+        <w:rPr>
+          <w:b/>
+        </w:rPr>
         <w:t>:</w:t>
       </w:r>
     </w:p>
     <w:p>
       <w:r>
-        <w:t>|</w:t>
-      </w:r>
-      <w:r>
-        <w:t>Tipo de conta a ser sincronizada</w:t>
-      </w:r>
-      <w:r>
-        <w:t xml:space="preserve"> |</w:t>
-      </w:r>
+        <w:t>--</w:t>
+      </w:r>
+      <w:proofErr w:type="spellStart"/>
+      <w:r>
+        <w:t>Cenario</w:t>
+      </w:r>
+      <w:proofErr w:type="spellEnd"/>
+      <w:r>
+        <w:t xml:space="preserve">: usuário, comum, tenta realizar </w:t>
+      </w:r>
+      <w:proofErr w:type="spellStart"/>
+      <w:r>
+        <w:t>login</w:t>
+      </w:r>
+      <w:proofErr w:type="spellEnd"/>
+      <w:r>
+        <w:t xml:space="preserve"> no sistema-</w:t>
+      </w:r>
+      <w:proofErr w:type="gramStart"/>
+      <w:r>
+        <w:t>-</w:t>
+      </w:r>
+      <w:proofErr w:type="gramEnd"/>
+    </w:p>
+    <w:p>
+      <w:r>
+        <w:t>Quando solicito a entrada no software:</w:t>
+      </w:r>
+    </w:p>
+    <w:p>
+      <w:r>
+        <w:t>|Tipo de conta a ser sincronizada |     Pedido      |</w:t>
+      </w:r>
+    </w:p>
+    <w:p>
+      <w:r>
+        <w:t xml:space="preserve">|                     </w:t>
+      </w:r>
+      <w:proofErr w:type="spellStart"/>
+      <w:r>
+        <w:t>Facebook</w:t>
+      </w:r>
+      <w:proofErr w:type="spellEnd"/>
+      <w:r>
+        <w:t xml:space="preserve">       </w:t>
+      </w:r>
+      <w:r>
+        <w:tab/>
+      </w:r>
+      <w:proofErr w:type="gramStart"/>
       <w:r>
         <w:t xml:space="preserve">    </w:t>
       </w:r>
-      <w:r>
-        <w:t xml:space="preserve"> Pedido      |</w:t>
-      </w:r>
-    </w:p>
-    <w:p>
-      <w:r>
-        <w:t xml:space="preserve">|     </w:t>
-      </w:r>
-      <w:r>
-        <w:t xml:space="preserve">                </w:t>
-      </w:r>
-      <w:proofErr w:type="spellStart"/>
-      <w:r>
-        <w:t>Facebook</w:t>
-      </w:r>
-      <w:proofErr w:type="spellEnd"/>
-      <w:r>
-        <w:t xml:space="preserve">      </w:t>
-      </w:r>
-      <w:r>
-        <w:t xml:space="preserve"> </w:t>
-      </w:r>
-      <w:r>
-        <w:tab/>
-      </w:r>
-      <w:proofErr w:type="gramStart"/>
-      <w:r>
-        <w:t xml:space="preserve">   </w:t>
-      </w:r>
-      <w:r>
-        <w:t xml:space="preserve"> </w:t>
-      </w:r>
-      <w:proofErr w:type="gramEnd"/>
-      <w:r>
-        <w:t xml:space="preserve">| </w:t>
-      </w:r>
-      <w:r>
-        <w:t xml:space="preserve">     </w:t>
+      <w:proofErr w:type="gramEnd"/>
+      <w:r>
+        <w:t xml:space="preserve">|      </w:t>
       </w:r>
       <w:proofErr w:type="spellStart"/>
       <w:r>
@@ -375,24 +1032,12 @@
       </w:r>
       <w:proofErr w:type="spellEnd"/>
       <w:r>
-        <w:t xml:space="preserve">   </w:t>
-      </w:r>
-      <w:r>
-        <w:t xml:space="preserve">    |</w:t>
-      </w:r>
-    </w:p>
-    <w:p>
-      <w:r>
-        <w:t xml:space="preserve">|                   </w:t>
-      </w:r>
-      <w:r>
-        <w:t xml:space="preserve">  </w:t>
-      </w:r>
-      <w:r>
-        <w:t xml:space="preserve"> </w:t>
-      </w:r>
-      <w:r>
-        <w:t>Gmail</w:t>
+        <w:t xml:space="preserve">       |</w:t>
+      </w:r>
+    </w:p>
+    <w:p>
+      <w:r>
+        <w:t>|                      Gmail</w:t>
       </w:r>
       <w:r>
         <w:tab/>
@@ -419,13 +1064,17 @@
     </w:p>
     <w:p>
       <w:r>
-        <w:t xml:space="preserve">Então a tela será atualizada e aparecerão no canto superior direito da tela o nome e foto do </w:t>
-      </w:r>
-      <w:proofErr w:type="spellStart"/>
-      <w:r>
-        <w:t>usuario</w:t>
-      </w:r>
-      <w:proofErr w:type="spellEnd"/>
+        <w:t>Então</w:t>
+      </w:r>
+      <w:r>
+        <w:t xml:space="preserve"> a pagina inicial</w:t>
+      </w:r>
+      <w:r>
+        <w:t xml:space="preserve"> será atualizada e aparecerão no canto superior direito da tela o nome e foto do </w:t>
+      </w:r>
+      <w:r>
+        <w:t>usuário</w:t>
+      </w:r>
       <w:r>
         <w:t>.</w:t>
       </w:r>
@@ -437,13 +1086,7 @@
     </w:p>
     <w:p>
       <w:r>
-        <w:t xml:space="preserve">|                     </w:t>
-      </w:r>
-      <w:r>
-        <w:t>Hotmail</w:t>
-      </w:r>
-      <w:r>
-        <w:t xml:space="preserve">       </w:t>
+        <w:t xml:space="preserve">|                     Hotmail       </w:t>
       </w:r>
       <w:r>
         <w:tab/>
@@ -467,10 +1110,7 @@
     </w:p>
     <w:p>
       <w:r>
-        <w:t xml:space="preserve">|                      </w:t>
-      </w:r>
-      <w:r>
-        <w:t>Yahoo</w:t>
+        <w:t>|                      Yahoo</w:t>
       </w:r>
       <w:r>
         <w:tab/>
@@ -531,34 +1171,39 @@
         <w:rPr>
           <w:b/>
         </w:rPr>
-        <w:lastRenderedPageBreak/>
-        <w:t>#4</w:t>
-      </w:r>
+        <w:t>#</w:t>
+      </w:r>
+      <w:proofErr w:type="gramStart"/>
       <w:r>
         <w:rPr>
           <w:b/>
         </w:rPr>
-        <w:t xml:space="preserve">: </w:t>
+        <w:t>4</w:t>
       </w:r>
       <w:r>
         <w:rPr>
           <w:b/>
         </w:rPr>
-        <w:t xml:space="preserve">Entrando na pagina </w:t>
-      </w:r>
-      <w:proofErr w:type="gramStart"/>
+        <w:t>:</w:t>
+      </w:r>
+      <w:proofErr w:type="gramEnd"/>
       <w:r>
         <w:rPr>
           <w:b/>
         </w:rPr>
-        <w:t>de ,</w:t>
-      </w:r>
-      <w:proofErr w:type="gramEnd"/>
+        <w:t xml:space="preserve">Eu como usuário gostaria de manter meus locais </w:t>
+      </w:r>
       <w:r>
         <w:rPr>
           <w:b/>
         </w:rPr>
-        <w:t>meus locais</w:t>
+        <w:t>par</w:t>
+      </w:r>
+      <w:r>
+        <w:rPr>
+          <w:b/>
+        </w:rPr>
+        <w:t>a consulta de todos os usuários</w:t>
       </w:r>
       <w:r>
         <w:rPr>
@@ -569,21 +1214,22 @@
     </w:p>
     <w:p>
       <w:r>
-        <w:t xml:space="preserve">Quando solicito </w:t>
-      </w:r>
-      <w:r>
-        <w:t xml:space="preserve">meus </w:t>
-      </w:r>
-      <w:proofErr w:type="gramStart"/>
-      <w:r>
-        <w:t xml:space="preserve">locais </w:t>
-      </w:r>
-      <w:proofErr w:type="spellStart"/>
+        <w:t>--Cenário: Tendo acesso com usuário comum --</w:t>
+      </w:r>
+    </w:p>
+    <w:p>
+      <w:r>
+        <w:t>Quando solicito</w:t>
+      </w:r>
+      <w:r>
+        <w:t xml:space="preserve"> a entrada na pagina</w:t>
+      </w:r>
+      <w:r>
+        <w:t xml:space="preserve"> meus </w:t>
+      </w:r>
       <w:r>
         <w:t>locais</w:t>
       </w:r>
-      <w:proofErr w:type="spellEnd"/>
-      <w:proofErr w:type="gramEnd"/>
       <w:r>
         <w:t>:</w:t>
       </w:r>
@@ -598,73 +1244,609 @@
       </w:r>
       <w:proofErr w:type="gramEnd"/>
       <w:r>
+        <w:t xml:space="preserve">| </w:t>
+      </w:r>
+      <w:r>
+        <w:tab/>
+      </w:r>
+      <w:r>
+        <w:tab/>
+        <w:t xml:space="preserve"> Pedido                </w:t>
+      </w:r>
+      <w:r>
+        <w:tab/>
+      </w:r>
+      <w:r>
         <w:t>|</w:t>
       </w:r>
+    </w:p>
+    <w:p>
+      <w:r>
+        <w:t xml:space="preserve">|      Normal           |     </w:t>
+      </w:r>
+      <w:r>
+        <w:t>entrada na pagina meus locais</w:t>
+      </w:r>
+      <w:r>
+        <w:tab/>
+        <w:t xml:space="preserve"> |</w:t>
+      </w:r>
+    </w:p>
+    <w:p>
+      <w:r>
+        <w:t>Então vejo a seguinte mensagem: "</w:t>
+      </w:r>
+      <w:r>
+        <w:t xml:space="preserve">Cadastre-se com o </w:t>
+      </w:r>
+      <w:proofErr w:type="spellStart"/>
+      <w:r>
+        <w:t>gmail</w:t>
+      </w:r>
+      <w:proofErr w:type="spellEnd"/>
+      <w:r>
+        <w:t xml:space="preserve"> ou </w:t>
+      </w:r>
+      <w:proofErr w:type="spellStart"/>
+      <w:r>
+        <w:t>facebook</w:t>
+      </w:r>
+      <w:proofErr w:type="spellEnd"/>
+      <w:r>
+        <w:t xml:space="preserve"> para ter acesso á mais funcionalidades</w:t>
+      </w:r>
+      <w:r>
+        <w:t>"</w:t>
+      </w:r>
+    </w:p>
+    <w:p>
+      <w:r>
+        <w:lastRenderedPageBreak/>
+        <w:t xml:space="preserve">--Cenário: Tendo acesso com usuário </w:t>
+      </w:r>
+      <w:proofErr w:type="spellStart"/>
+      <w:r>
+        <w:t>logado</w:t>
+      </w:r>
+      <w:proofErr w:type="spellEnd"/>
+      <w:r>
+        <w:t xml:space="preserve"> –</w:t>
+      </w:r>
+    </w:p>
+    <w:p>
+      <w:r>
+        <w:t>Quando solicito a entrada na pagina meus locais:</w:t>
+      </w:r>
+    </w:p>
+    <w:p>
+      <w:r>
+        <w:t>|Tipo de usuário</w:t>
+      </w:r>
+      <w:proofErr w:type="gramStart"/>
+      <w:r>
+        <w:t xml:space="preserve">   </w:t>
+      </w:r>
+      <w:proofErr w:type="gramEnd"/>
+      <w:r>
+        <w:t>|</w:t>
+      </w:r>
+      <w:r>
+        <w:tab/>
+      </w:r>
+      <w:r>
+        <w:tab/>
+      </w:r>
+      <w:r>
+        <w:t xml:space="preserve"> Pedido       </w:t>
+      </w:r>
       <w:r>
         <w:t xml:space="preserve"> </w:t>
       </w:r>
       <w:r>
-        <w:tab/>
-      </w:r>
-      <w:r>
-        <w:tab/>
-      </w:r>
-      <w:r>
-        <w:t xml:space="preserve"> Pedido                |</w:t>
-      </w:r>
-    </w:p>
-    <w:p>
-      <w:r>
-        <w:t xml:space="preserve">|      Normal           | </w:t>
-      </w:r>
-      <w:r>
-        <w:t xml:space="preserve">    Adicionar locais a lista</w:t>
-      </w:r>
-      <w:r>
-        <w:tab/>
+        <w:t xml:space="preserve">     </w:t>
+      </w:r>
+      <w:r>
+        <w:t xml:space="preserve">    </w:t>
+      </w:r>
+      <w:r>
+        <w:t xml:space="preserve">   |</w:t>
+      </w:r>
+    </w:p>
+    <w:p>
+      <w:r>
+        <w:t xml:space="preserve">|      </w:t>
+      </w:r>
+      <w:proofErr w:type="spellStart"/>
+      <w:r>
+        <w:t>Logado</w:t>
+      </w:r>
+      <w:proofErr w:type="spellEnd"/>
+      <w:r>
+        <w:t xml:space="preserve">           | </w:t>
+      </w:r>
+      <w:r>
+        <w:t xml:space="preserve">entrada na pagina meus locais </w:t>
+      </w:r>
+      <w:r>
+        <w:t>|</w:t>
+      </w:r>
+    </w:p>
+    <w:p>
+      <w:r>
+        <w:t xml:space="preserve">Então </w:t>
+      </w:r>
+      <w:r>
+        <w:t>será exibida a</w:t>
+      </w:r>
+      <w:r>
+        <w:t xml:space="preserve"> pagina de meus locais</w:t>
+      </w:r>
+      <w:r>
+        <w:t>.</w:t>
+      </w:r>
+    </w:p>
+    <w:p/>
+    <w:p>
+      <w:r>
+        <w:t>Quando solicito a adição de novos locais na minha pagina de meus locais</w:t>
+      </w:r>
+      <w:r>
+        <w:t>, com campos validos</w:t>
+      </w:r>
+      <w:r>
+        <w:t>:</w:t>
+      </w:r>
+    </w:p>
+    <w:p>
+      <w:r>
+        <w:t>|Tipo de usuário</w:t>
+      </w:r>
+      <w:proofErr w:type="gramStart"/>
+      <w:r>
+        <w:t xml:space="preserve">  </w:t>
+      </w:r>
+      <w:proofErr w:type="gramEnd"/>
+      <w:r>
+        <w:t>|     Pedido           | Nome</w:t>
+      </w:r>
+      <w:r>
+        <w:t>*</w:t>
+      </w:r>
+      <w:r>
+        <w:t>; fone</w:t>
+      </w:r>
+      <w:r>
+        <w:t>*</w:t>
+      </w:r>
+      <w:r>
+        <w:t>; Atributo(os)                |</w:t>
+      </w:r>
+    </w:p>
+    <w:p>
+      <w:r>
+        <w:t xml:space="preserve">|      </w:t>
+      </w:r>
+      <w:proofErr w:type="spellStart"/>
+      <w:r>
+        <w:t>Logado</w:t>
+      </w:r>
+      <w:proofErr w:type="spellEnd"/>
+      <w:r>
+        <w:t xml:space="preserve">          | Adicionar locais| Bar Real; 32713610; </w:t>
+      </w:r>
+      <w:proofErr w:type="spellStart"/>
+      <w:r>
+        <w:t>Alimentacao</w:t>
+      </w:r>
+      <w:proofErr w:type="spellEnd"/>
+      <w:r>
+        <w:t xml:space="preserve"> </w:t>
+      </w:r>
+      <w:proofErr w:type="gramStart"/>
+      <w:r>
+        <w:t>|</w:t>
+      </w:r>
+      <w:proofErr w:type="gramEnd"/>
+    </w:p>
+    <w:p>
+      <w:r>
+        <w:t xml:space="preserve">|      </w:t>
+      </w:r>
+      <w:proofErr w:type="spellStart"/>
+      <w:r>
+        <w:t>Logado</w:t>
+      </w:r>
+      <w:proofErr w:type="spellEnd"/>
+      <w:r>
+        <w:t xml:space="preserve">          | Adicionar locais| 123; 32713601;           Dança           </w:t>
+      </w:r>
+      <w:proofErr w:type="gramStart"/>
+      <w:r>
+        <w:t>|</w:t>
+      </w:r>
+      <w:proofErr w:type="gramEnd"/>
+    </w:p>
+    <w:p>
+      <w:r>
+        <w:t xml:space="preserve">|      </w:t>
+      </w:r>
+      <w:proofErr w:type="spellStart"/>
+      <w:r>
+        <w:t>Logado</w:t>
+      </w:r>
+      <w:proofErr w:type="spellEnd"/>
+      <w:r>
+        <w:t xml:space="preserve">          | Adicionar locais</w:t>
+      </w:r>
+      <w:r>
+        <w:t>|</w:t>
+      </w:r>
+      <w:proofErr w:type="gramStart"/>
+      <w:r>
+        <w:t xml:space="preserve">    !</w:t>
+      </w:r>
+      <w:proofErr w:type="gramEnd"/>
+      <w:r>
+        <w:t xml:space="preserve">@#$%; 32713610;         </w:t>
+      </w:r>
+      <w:r>
+        <w:tab/>
+        <w:t xml:space="preserve">             |</w:t>
+      </w:r>
+    </w:p>
+    <w:p>
+      <w:r>
+        <w:t xml:space="preserve">|      </w:t>
+      </w:r>
+      <w:proofErr w:type="spellStart"/>
+      <w:r>
+        <w:t>Logado</w:t>
+      </w:r>
+      <w:proofErr w:type="spellEnd"/>
+      <w:r>
+        <w:t xml:space="preserve">          | Adicionar locais|</w:t>
+      </w:r>
+      <w:proofErr w:type="gramStart"/>
+      <w:r>
+        <w:t xml:space="preserve">  </w:t>
+      </w:r>
+      <w:proofErr w:type="gramEnd"/>
+      <w:r>
+        <w:t>Mae Joana</w:t>
+      </w:r>
+      <w:r>
+        <w:t>; 3271</w:t>
+      </w:r>
+      <w:r>
+        <w:t>-3610;Boate</w:t>
+      </w:r>
+      <w:r>
+        <w:t xml:space="preserve">        |</w:t>
+      </w:r>
+    </w:p>
+    <w:p>
+      <w:r>
+        <w:t xml:space="preserve">|      </w:t>
+      </w:r>
+      <w:proofErr w:type="spellStart"/>
+      <w:r>
+        <w:t>Logado</w:t>
+      </w:r>
+      <w:proofErr w:type="spellEnd"/>
+      <w:r>
+        <w:t xml:space="preserve">          | Adicionar locais|</w:t>
+      </w:r>
+      <w:r>
+        <w:t xml:space="preserve"> Game </w:t>
+      </w:r>
+      <w:proofErr w:type="spellStart"/>
+      <w:r>
+        <w:t>Station</w:t>
+      </w:r>
+      <w:proofErr w:type="spellEnd"/>
+      <w:r>
+        <w:t>; 9 9</w:t>
+      </w:r>
+      <w:r>
+        <w:t>271</w:t>
+      </w:r>
+      <w:r>
+        <w:t>3610;</w:t>
+      </w:r>
+      <w:proofErr w:type="gramStart"/>
+      <w:r>
+        <w:t xml:space="preserve">  </w:t>
+      </w:r>
+      <w:proofErr w:type="gramEnd"/>
+      <w:r>
+        <w:t>Jogos</w:t>
       </w:r>
       <w:r>
         <w:t xml:space="preserve"> |</w:t>
       </w:r>
     </w:p>
+    <w:p/>
+    <w:p>
+      <w:r>
+        <w:t>Então</w:t>
+      </w:r>
+      <w:r>
+        <w:t xml:space="preserve"> o local será adicionado a de lista locais, e a lista de meus </w:t>
+      </w:r>
+      <w:proofErr w:type="gramStart"/>
+      <w:r>
+        <w:t>locais .</w:t>
+      </w:r>
+      <w:proofErr w:type="gramEnd"/>
+    </w:p>
+    <w:p/>
+    <w:p>
+      <w:r>
+        <w:t xml:space="preserve">Quando solicito a adição de novos locais na minha pagina de meus locais, com campos </w:t>
+      </w:r>
+      <w:proofErr w:type="spellStart"/>
+      <w:r>
+        <w:t>invalidos</w:t>
+      </w:r>
+      <w:proofErr w:type="spellEnd"/>
+      <w:r>
+        <w:t>:</w:t>
+      </w:r>
+    </w:p>
+    <w:p>
+      <w:r>
+        <w:t>|Tipo de usuário</w:t>
+      </w:r>
+      <w:proofErr w:type="gramStart"/>
+      <w:r>
+        <w:t xml:space="preserve">  </w:t>
+      </w:r>
+      <w:proofErr w:type="gramEnd"/>
+      <w:r>
+        <w:t>|     Pedido           | Nome</w:t>
+      </w:r>
+      <w:r>
+        <w:t>*</w:t>
+      </w:r>
+      <w:r>
+        <w:t>; fone</w:t>
+      </w:r>
+      <w:r>
+        <w:t>*</w:t>
+      </w:r>
+      <w:r>
+        <w:t xml:space="preserve">; Atributo(os)          </w:t>
+      </w:r>
+      <w:r>
+        <w:tab/>
+        <w:t xml:space="preserve">  </w:t>
+      </w:r>
+      <w:r>
+        <w:t xml:space="preserve">     |</w:t>
+      </w:r>
+    </w:p>
+    <w:p>
+      <w:r>
+        <w:t xml:space="preserve">|      </w:t>
+      </w:r>
+      <w:proofErr w:type="spellStart"/>
+      <w:r>
+        <w:t>Logado</w:t>
+      </w:r>
+      <w:proofErr w:type="spellEnd"/>
+      <w:r>
+        <w:t xml:space="preserve">          | Adicionar locais| Bar Real; </w:t>
+      </w:r>
+      <w:r>
+        <w:t>1234</w:t>
+      </w:r>
+      <w:r>
+        <w:t>ACB;</w:t>
+      </w:r>
+      <w:proofErr w:type="gramStart"/>
+      <w:r>
+        <w:t xml:space="preserve">   </w:t>
+      </w:r>
+      <w:proofErr w:type="gramEnd"/>
+      <w:r>
+        <w:t>Alimentação         |</w:t>
+      </w:r>
+    </w:p>
+    <w:p>
+      <w:r>
+        <w:t xml:space="preserve">|      </w:t>
+      </w:r>
+      <w:proofErr w:type="spellStart"/>
+      <w:r>
+        <w:t>Logado</w:t>
+      </w:r>
+      <w:proofErr w:type="spellEnd"/>
+      <w:r>
+        <w:t xml:space="preserve">          | Adicionar locais| 123; </w:t>
+      </w:r>
+      <w:r>
+        <w:t>1234</w:t>
+      </w:r>
+      <w:r>
+        <w:t xml:space="preserve">!@#$;   </w:t>
+      </w:r>
+      <w:r>
+        <w:t xml:space="preserve">       </w:t>
+      </w:r>
+      <w:r>
+        <w:tab/>
+        <w:t xml:space="preserve">                   </w:t>
+      </w:r>
+      <w:r>
+        <w:t xml:space="preserve">  |</w:t>
+      </w:r>
+    </w:p>
+    <w:p>
+      <w:r>
+        <w:t xml:space="preserve">|      </w:t>
+      </w:r>
+      <w:proofErr w:type="spellStart"/>
+      <w:r>
+        <w:t>Logado</w:t>
+      </w:r>
+      <w:proofErr w:type="spellEnd"/>
+      <w:r>
+        <w:t xml:space="preserve">          | Adicionar locais| Bar Real</w:t>
+      </w:r>
+      <w:r>
+        <w:t>; 1234567</w:t>
+      </w:r>
+      <w:r>
+        <w:t xml:space="preserve">;          </w:t>
+      </w:r>
+      <w:r>
+        <w:tab/>
+        <w:t xml:space="preserve">                   </w:t>
+      </w:r>
+      <w:r>
+        <w:t xml:space="preserve">  </w:t>
+      </w:r>
+      <w:proofErr w:type="gramStart"/>
+      <w:r>
+        <w:t>|</w:t>
+      </w:r>
+      <w:proofErr w:type="gramEnd"/>
+    </w:p>
+    <w:p>
+      <w:r>
+        <w:t xml:space="preserve">|      </w:t>
+      </w:r>
+      <w:proofErr w:type="spellStart"/>
+      <w:r>
+        <w:t>Logado</w:t>
+      </w:r>
+      <w:proofErr w:type="spellEnd"/>
+      <w:r>
+        <w:t xml:space="preserve">          | Adicionar locais</w:t>
+      </w:r>
+      <w:proofErr w:type="gramStart"/>
+      <w:r>
+        <w:t>|</w:t>
+      </w:r>
+      <w:r>
+        <w:t xml:space="preserve">       </w:t>
+      </w:r>
+      <w:r>
+        <w:t>;</w:t>
+      </w:r>
+      <w:proofErr w:type="gramEnd"/>
+      <w:r>
+        <w:t xml:space="preserve">32713601; </w:t>
+      </w:r>
+      <w:r>
+        <w:t>Dança</w:t>
+      </w:r>
+      <w:r>
+        <w:tab/>
+        <w:t xml:space="preserve">                     |</w:t>
+      </w:r>
+    </w:p>
+    <w:p>
+      <w:r>
+        <w:t xml:space="preserve">|      </w:t>
+      </w:r>
+      <w:proofErr w:type="spellStart"/>
+      <w:r>
+        <w:t>Logado</w:t>
+      </w:r>
+      <w:proofErr w:type="spellEnd"/>
+      <w:r>
+        <w:t xml:space="preserve">          | Adicionar locais|</w:t>
+      </w:r>
+      <w:r>
+        <w:t xml:space="preserve"> </w:t>
+      </w:r>
+      <w:r>
+        <w:t>Bar Real</w:t>
+      </w:r>
+      <w:proofErr w:type="gramStart"/>
+      <w:r>
+        <w:t>;</w:t>
+      </w:r>
+      <w:r>
+        <w:t xml:space="preserve">        </w:t>
+      </w:r>
+      <w:r>
+        <w:t>;</w:t>
+      </w:r>
+      <w:proofErr w:type="gramEnd"/>
+      <w:r>
+        <w:t xml:space="preserve">    </w:t>
+      </w:r>
+      <w:r>
+        <w:t>Boate</w:t>
+      </w:r>
+      <w:r>
+        <w:t xml:space="preserve">     </w:t>
+      </w:r>
+      <w:r>
+        <w:tab/>
+        <w:t xml:space="preserve">                     |</w:t>
+      </w:r>
+    </w:p>
+    <w:p/>
+    <w:p/>
     <w:p>
       <w:r>
         <w:t>Então vejo a seguinte mensagem: "</w:t>
       </w:r>
       <w:r>
-        <w:t xml:space="preserve">Cadastre-se com o </w:t>
-      </w:r>
-      <w:proofErr w:type="spellStart"/>
-      <w:r>
-        <w:t>gmail</w:t>
-      </w:r>
-      <w:proofErr w:type="spellEnd"/>
-      <w:r>
-        <w:t xml:space="preserve"> ou </w:t>
-      </w:r>
-      <w:proofErr w:type="spellStart"/>
-      <w:r>
-        <w:t>facebook</w:t>
-      </w:r>
-      <w:proofErr w:type="spellEnd"/>
-      <w:r>
-        <w:t xml:space="preserve"> para ter acesso á mais funcionalidades</w:t>
-      </w:r>
+        <w:t>Dados inválidos,</w:t>
+      </w:r>
+      <w:r>
+        <w:t xml:space="preserve"> </w:t>
+      </w:r>
+      <w:r>
+        <w:t xml:space="preserve">verifique os seus dados, e </w:t>
+      </w:r>
+      <w:proofErr w:type="gramStart"/>
+      <w:r>
+        <w:t>tente</w:t>
+      </w:r>
+      <w:proofErr w:type="gramEnd"/>
+      <w:r>
+        <w:t xml:space="preserve"> </w:t>
+      </w:r>
+      <w:proofErr w:type="gramStart"/>
+      <w:r>
+        <w:t>novamente</w:t>
+      </w:r>
+      <w:proofErr w:type="gramEnd"/>
       <w:r>
         <w:t>"</w:t>
       </w:r>
     </w:p>
+    <w:p/>
+    <w:p/>
+    <w:p/>
+    <w:p/>
+    <w:p>
+      <w:r>
+        <w:t>Quando solicito a edição de meus locais na minha pagina de meus locais, com campos validos:</w:t>
+      </w:r>
+    </w:p>
     <w:p>
       <w:r>
         <w:t>|Tipo de usuário</w:t>
       </w:r>
       <w:proofErr w:type="gramStart"/>
       <w:r>
-        <w:t xml:space="preserve">   </w:t>
-      </w:r>
-      <w:proofErr w:type="gramEnd"/>
-      <w:r>
-        <w:t>| Pedido                                      |</w:t>
+        <w:t xml:space="preserve">  </w:t>
+      </w:r>
+      <w:proofErr w:type="gramEnd"/>
+      <w:r>
+        <w:t xml:space="preserve">|     Pedido           | </w:t>
+      </w:r>
+      <w:r>
+        <w:t xml:space="preserve">Dado Antigo; Dado Novo                </w:t>
+      </w:r>
+      <w:r>
+        <w:t xml:space="preserve">   |</w:t>
       </w:r>
     </w:p>
     <w:p>
@@ -677,19 +1859,642 @@
       </w:r>
       <w:proofErr w:type="spellEnd"/>
       <w:r>
-        <w:t xml:space="preserve">           | Visualizar lista com filtros     |</w:t>
-      </w:r>
-    </w:p>
-    <w:p>
-      <w:r>
-        <w:t xml:space="preserve">Então </w:t>
-      </w:r>
-      <w:r>
-        <w:t>será exibida a lista dos locais filtrados, organizados pelos atributos escolhidos.</w:t>
+        <w:t xml:space="preserve">          | Editar nome</w:t>
+      </w:r>
+      <w:r>
+        <w:tab/>
+        <w:t xml:space="preserve">     | Bar Real</w:t>
+      </w:r>
+      <w:r>
+        <w:t xml:space="preserve">; Bar do Bigode     </w:t>
+      </w:r>
+      <w:r>
+        <w:tab/>
+      </w:r>
+      <w:r>
+        <w:tab/>
+      </w:r>
+      <w:proofErr w:type="gramStart"/>
+      <w:r>
+        <w:t xml:space="preserve">  </w:t>
+      </w:r>
+      <w:proofErr w:type="gramEnd"/>
+      <w:r>
+        <w:t>|</w:t>
       </w:r>
       <w:bookmarkStart w:id="0" w:name="_GoBack"/>
       <w:bookmarkEnd w:id="0"/>
     </w:p>
+    <w:p>
+      <w:r>
+        <w:t xml:space="preserve">|      </w:t>
+      </w:r>
+      <w:proofErr w:type="spellStart"/>
+      <w:r>
+        <w:t>Logado</w:t>
+      </w:r>
+      <w:proofErr w:type="spellEnd"/>
+      <w:r>
+        <w:t xml:space="preserve">          | Editar nome</w:t>
+      </w:r>
+      <w:r>
+        <w:tab/>
+        <w:t xml:space="preserve">     | Bar Real; 123456</w:t>
+      </w:r>
+      <w:r>
+        <w:tab/>
+      </w:r>
+      <w:proofErr w:type="gramStart"/>
+      <w:r>
+        <w:t xml:space="preserve">   </w:t>
+      </w:r>
+      <w:proofErr w:type="gramEnd"/>
+      <w:r>
+        <w:tab/>
+        <w:t xml:space="preserve">               |</w:t>
+      </w:r>
+    </w:p>
+    <w:p>
+      <w:r>
+        <w:t xml:space="preserve">|      </w:t>
+      </w:r>
+      <w:proofErr w:type="spellStart"/>
+      <w:r>
+        <w:t>Logado</w:t>
+      </w:r>
+      <w:proofErr w:type="spellEnd"/>
+      <w:r>
+        <w:t xml:space="preserve">          | Editar nome</w:t>
+      </w:r>
+      <w:r>
+        <w:tab/>
+        <w:t xml:space="preserve">     | Bar Real</w:t>
+      </w:r>
+      <w:proofErr w:type="gramStart"/>
+      <w:r>
+        <w:t>;!</w:t>
+      </w:r>
+      <w:proofErr w:type="gramEnd"/>
+      <w:r>
+        <w:t>@#1234ASD</w:t>
+      </w:r>
+      <w:r>
+        <w:tab/>
+        <w:t xml:space="preserve">               |</w:t>
+      </w:r>
+    </w:p>
+    <w:p>
+      <w:r>
+        <w:t xml:space="preserve">|      </w:t>
+      </w:r>
+      <w:proofErr w:type="spellStart"/>
+      <w:r>
+        <w:t>Logado</w:t>
+      </w:r>
+      <w:proofErr w:type="spellEnd"/>
+      <w:r>
+        <w:t xml:space="preserve">          |</w:t>
+      </w:r>
+      <w:r>
+        <w:t xml:space="preserve"> Editar</w:t>
+      </w:r>
+      <w:r>
+        <w:t xml:space="preserve"> telefone | </w:t>
+      </w:r>
+      <w:r>
+        <w:t>32713601</w:t>
+      </w:r>
+      <w:r>
+        <w:t>;</w:t>
+      </w:r>
+      <w:r>
+        <w:t xml:space="preserve"> 32763431</w:t>
+      </w:r>
+      <w:r>
+        <w:tab/>
+      </w:r>
+      <w:r>
+        <w:tab/>
+      </w:r>
+      <w:r>
+        <w:t xml:space="preserve"> </w:t>
+      </w:r>
+      <w:proofErr w:type="gramStart"/>
+      <w:r>
+        <w:t>|</w:t>
+      </w:r>
+      <w:proofErr w:type="gramEnd"/>
+    </w:p>
+    <w:p>
+      <w:r>
+        <w:t xml:space="preserve">|      </w:t>
+      </w:r>
+      <w:proofErr w:type="spellStart"/>
+      <w:r>
+        <w:t>Logado</w:t>
+      </w:r>
+      <w:proofErr w:type="spellEnd"/>
+      <w:r>
+        <w:t xml:space="preserve">          |</w:t>
+      </w:r>
+      <w:r>
+        <w:t xml:space="preserve"> </w:t>
+      </w:r>
+      <w:r>
+        <w:t xml:space="preserve">Editar telefone | 32713601; </w:t>
+      </w:r>
+      <w:r>
+        <w:t>9 99686423</w:t>
+      </w:r>
+      <w:r>
+        <w:tab/>
+      </w:r>
+      <w:r>
+        <w:tab/>
+        <w:t xml:space="preserve"> </w:t>
+      </w:r>
+      <w:proofErr w:type="gramStart"/>
+      <w:r>
+        <w:t>|</w:t>
+      </w:r>
+      <w:proofErr w:type="gramEnd"/>
+    </w:p>
+    <w:p>
+      <w:r>
+        <w:t xml:space="preserve">|      </w:t>
+      </w:r>
+      <w:proofErr w:type="spellStart"/>
+      <w:r>
+        <w:t>Logado</w:t>
+      </w:r>
+      <w:proofErr w:type="spellEnd"/>
+      <w:r>
+        <w:t xml:space="preserve">          |</w:t>
+      </w:r>
+      <w:r>
+        <w:t xml:space="preserve"> </w:t>
+      </w:r>
+      <w:r>
+        <w:t>Editar telefone | 32713601; 9 9968</w:t>
+      </w:r>
+      <w:r>
+        <w:t>-</w:t>
+      </w:r>
+      <w:r>
+        <w:t>6423</w:t>
+      </w:r>
+      <w:r>
+        <w:tab/>
+      </w:r>
+      <w:r>
+        <w:tab/>
+        <w:t xml:space="preserve"> </w:t>
+      </w:r>
+      <w:proofErr w:type="gramStart"/>
+      <w:r>
+        <w:t>|</w:t>
+      </w:r>
+      <w:proofErr w:type="gramEnd"/>
+    </w:p>
+    <w:p>
+      <w:r>
+        <w:t xml:space="preserve">|      </w:t>
+      </w:r>
+      <w:proofErr w:type="spellStart"/>
+      <w:r>
+        <w:t>Logado</w:t>
+      </w:r>
+      <w:proofErr w:type="spellEnd"/>
+      <w:r>
+        <w:t xml:space="preserve">          |</w:t>
+      </w:r>
+      <w:r>
+        <w:t xml:space="preserve"> </w:t>
+      </w:r>
+      <w:r>
+        <w:t xml:space="preserve">Editar </w:t>
+      </w:r>
+      <w:r>
+        <w:t xml:space="preserve">Atributo </w:t>
+      </w:r>
+      <w:r>
+        <w:t xml:space="preserve">| </w:t>
+      </w:r>
+      <w:r>
+        <w:t>Bar</w:t>
+      </w:r>
+      <w:r>
+        <w:t xml:space="preserve">; </w:t>
+      </w:r>
+      <w:r>
+        <w:t>Boate</w:t>
+      </w:r>
+      <w:r>
+        <w:tab/>
+      </w:r>
+      <w:r>
+        <w:tab/>
+      </w:r>
+      <w:r>
+        <w:tab/>
+        <w:t xml:space="preserve"> </w:t>
+      </w:r>
+      <w:r>
+        <w:tab/>
+      </w:r>
+      <w:r>
+        <w:t xml:space="preserve"> </w:t>
+      </w:r>
+      <w:proofErr w:type="gramStart"/>
+      <w:r>
+        <w:t>|</w:t>
+      </w:r>
+      <w:proofErr w:type="gramEnd"/>
+    </w:p>
+    <w:p>
+      <w:r>
+        <w:t xml:space="preserve">|      </w:t>
+      </w:r>
+      <w:proofErr w:type="spellStart"/>
+      <w:r>
+        <w:t>Logado</w:t>
+      </w:r>
+      <w:proofErr w:type="spellEnd"/>
+      <w:r>
+        <w:t xml:space="preserve">          |</w:t>
+      </w:r>
+      <w:r>
+        <w:t xml:space="preserve"> </w:t>
+      </w:r>
+      <w:r>
+        <w:t xml:space="preserve">Editar Atributo | Bar; </w:t>
+      </w:r>
+      <w:r>
+        <w:tab/>
+      </w:r>
+      <w:r>
+        <w:tab/>
+      </w:r>
+      <w:r>
+        <w:tab/>
+        <w:t xml:space="preserve"> </w:t>
+      </w:r>
+      <w:r>
+        <w:tab/>
+        <w:t xml:space="preserve"> </w:t>
+      </w:r>
+      <w:proofErr w:type="gramStart"/>
+      <w:r>
+        <w:t>|</w:t>
+      </w:r>
+      <w:proofErr w:type="gramEnd"/>
+    </w:p>
+    <w:p>
+      <w:r>
+        <w:t xml:space="preserve">|      </w:t>
+      </w:r>
+      <w:proofErr w:type="spellStart"/>
+      <w:r>
+        <w:t>Logado</w:t>
+      </w:r>
+      <w:proofErr w:type="spellEnd"/>
+      <w:r>
+        <w:t xml:space="preserve">          |</w:t>
+      </w:r>
+      <w:r>
+        <w:t xml:space="preserve"> </w:t>
+      </w:r>
+      <w:r>
+        <w:t xml:space="preserve">Editar Atributo </w:t>
+      </w:r>
+      <w:r>
+        <w:t>|</w:t>
+      </w:r>
+      <w:r>
+        <w:t>Bar</w:t>
+      </w:r>
+      <w:r>
+        <w:t>,</w:t>
+      </w:r>
+      <w:r>
+        <w:tab/>
+        <w:t xml:space="preserve"> Boate</w:t>
+      </w:r>
+      <w:proofErr w:type="gramStart"/>
+      <w:r>
+        <w:t xml:space="preserve">  ;</w:t>
+      </w:r>
+      <w:proofErr w:type="gramEnd"/>
+      <w:r>
+        <w:t xml:space="preserve"> Bar</w:t>
+      </w:r>
+      <w:r>
+        <w:tab/>
+      </w:r>
+      <w:r>
+        <w:tab/>
+        <w:t xml:space="preserve"> </w:t>
+      </w:r>
+      <w:r>
+        <w:tab/>
+        <w:t xml:space="preserve"> |</w:t>
+      </w:r>
+    </w:p>
+    <w:p>
+      <w:r>
+        <w:t xml:space="preserve">|      </w:t>
+      </w:r>
+      <w:proofErr w:type="spellStart"/>
+      <w:r>
+        <w:t>Logado</w:t>
+      </w:r>
+      <w:proofErr w:type="spellEnd"/>
+      <w:r>
+        <w:t xml:space="preserve">          |</w:t>
+      </w:r>
+      <w:r>
+        <w:t xml:space="preserve"> </w:t>
+      </w:r>
+      <w:r>
+        <w:t>Editar Atributo |Bar,</w:t>
+      </w:r>
+      <w:r>
+        <w:tab/>
+        <w:t xml:space="preserve"> Boate</w:t>
+      </w:r>
+      <w:proofErr w:type="gramStart"/>
+      <w:r>
+        <w:t xml:space="preserve">  ;</w:t>
+      </w:r>
+      <w:proofErr w:type="gramEnd"/>
+      <w:r>
+        <w:t xml:space="preserve"> </w:t>
+      </w:r>
+      <w:proofErr w:type="spellStart"/>
+      <w:r>
+        <w:t>Bar</w:t>
+      </w:r>
+      <w:r>
+        <w:t>,Boate</w:t>
+      </w:r>
+      <w:proofErr w:type="spellEnd"/>
+      <w:r>
+        <w:t xml:space="preserve">, </w:t>
+      </w:r>
+      <w:proofErr w:type="spellStart"/>
+      <w:r>
+        <w:t>Danca</w:t>
+      </w:r>
+      <w:proofErr w:type="spellEnd"/>
+      <w:r>
+        <w:tab/>
+        <w:t xml:space="preserve"> |</w:t>
+      </w:r>
+    </w:p>
+    <w:p>
+      <w:r>
+        <w:t>Então</w:t>
+      </w:r>
+      <w:r>
+        <w:t xml:space="preserve"> o local será alterado a de lista locais, e a lista de meus </w:t>
+      </w:r>
+      <w:proofErr w:type="gramStart"/>
+      <w:r>
+        <w:t>locais .</w:t>
+      </w:r>
+      <w:proofErr w:type="gramEnd"/>
+    </w:p>
+    <w:p/>
+    <w:p>
+      <w:r>
+        <w:t xml:space="preserve">Quando solicito a edição de meus locais na minha pagina de meus locais, com campos </w:t>
+      </w:r>
+      <w:proofErr w:type="spellStart"/>
+      <w:r>
+        <w:t>in</w:t>
+      </w:r>
+      <w:r>
+        <w:t>validos</w:t>
+      </w:r>
+      <w:proofErr w:type="spellEnd"/>
+      <w:r>
+        <w:t>:</w:t>
+      </w:r>
+    </w:p>
+    <w:p>
+      <w:r>
+        <w:t>|Tipo de usuário</w:t>
+      </w:r>
+      <w:proofErr w:type="gramStart"/>
+      <w:r>
+        <w:t xml:space="preserve">  </w:t>
+      </w:r>
+      <w:proofErr w:type="gramEnd"/>
+      <w:r>
+        <w:t>|     Pedido           | Dado Antigo; Dado Novo                   |</w:t>
+      </w:r>
+    </w:p>
+    <w:p>
+      <w:r>
+        <w:t xml:space="preserve">|      </w:t>
+      </w:r>
+      <w:proofErr w:type="spellStart"/>
+      <w:r>
+        <w:t>Logado</w:t>
+      </w:r>
+      <w:proofErr w:type="spellEnd"/>
+      <w:r>
+        <w:t xml:space="preserve">          | Editar nome</w:t>
+      </w:r>
+      <w:r>
+        <w:tab/>
+        <w:t xml:space="preserve">     | Bar Real;</w:t>
+      </w:r>
+      <w:r>
+        <w:tab/>
+      </w:r>
+      <w:r>
+        <w:tab/>
+      </w:r>
+      <w:r>
+        <w:tab/>
+      </w:r>
+      <w:r>
+        <w:tab/>
+      </w:r>
+      <w:proofErr w:type="gramStart"/>
+      <w:r>
+        <w:t xml:space="preserve">  </w:t>
+      </w:r>
+      <w:proofErr w:type="gramEnd"/>
+      <w:r>
+        <w:t>|</w:t>
+      </w:r>
+    </w:p>
+    <w:p>
+      <w:r>
+        <w:t xml:space="preserve">|      </w:t>
+      </w:r>
+      <w:proofErr w:type="spellStart"/>
+      <w:r>
+        <w:t>Logado</w:t>
+      </w:r>
+      <w:proofErr w:type="spellEnd"/>
+      <w:r>
+        <w:t xml:space="preserve">          | Editar telefone | 32713601; 3276</w:t>
+      </w:r>
+      <w:r>
+        <w:t>ASD</w:t>
+      </w:r>
+      <w:r>
+        <w:tab/>
+      </w:r>
+      <w:r>
+        <w:tab/>
+        <w:t xml:space="preserve"> </w:t>
+      </w:r>
+      <w:proofErr w:type="gramStart"/>
+      <w:r>
+        <w:t>|</w:t>
+      </w:r>
+      <w:proofErr w:type="gramEnd"/>
+    </w:p>
+    <w:p>
+      <w:r>
+        <w:t xml:space="preserve">|      </w:t>
+      </w:r>
+      <w:proofErr w:type="spellStart"/>
+      <w:r>
+        <w:t>Logado</w:t>
+      </w:r>
+      <w:proofErr w:type="spellEnd"/>
+      <w:r>
+        <w:t xml:space="preserve">          |</w:t>
+      </w:r>
+      <w:r>
+        <w:t xml:space="preserve"> </w:t>
+      </w:r>
+      <w:r>
+        <w:t>Editar telefone | 32713601; 9 996</w:t>
+      </w:r>
+      <w:r>
+        <w:t>!@#$</w:t>
+      </w:r>
+      <w:r>
+        <w:tab/>
+      </w:r>
+      <w:r>
+        <w:tab/>
+        <w:t xml:space="preserve"> |</w:t>
+      </w:r>
+    </w:p>
+    <w:p>
+      <w:r>
+        <w:t xml:space="preserve">|      </w:t>
+      </w:r>
+      <w:proofErr w:type="spellStart"/>
+      <w:r>
+        <w:t>Logado</w:t>
+      </w:r>
+      <w:proofErr w:type="spellEnd"/>
+      <w:r>
+        <w:t xml:space="preserve">          |</w:t>
+      </w:r>
+      <w:r>
+        <w:t xml:space="preserve"> </w:t>
+      </w:r>
+      <w:r>
+        <w:t xml:space="preserve">Editar telefone | 32713601; </w:t>
+      </w:r>
+      <w:r>
+        <w:t>9993</w:t>
+      </w:r>
+      <w:r>
+        <w:tab/>
+      </w:r>
+      <w:r>
+        <w:tab/>
+      </w:r>
+      <w:r>
+        <w:tab/>
+      </w:r>
+      <w:r>
+        <w:t xml:space="preserve"> </w:t>
+      </w:r>
+      <w:proofErr w:type="gramStart"/>
+      <w:r>
+        <w:t>|</w:t>
+      </w:r>
+      <w:proofErr w:type="gramEnd"/>
+    </w:p>
+    <w:p>
+      <w:r>
+        <w:t xml:space="preserve">|      </w:t>
+      </w:r>
+      <w:proofErr w:type="spellStart"/>
+      <w:r>
+        <w:t>Logado</w:t>
+      </w:r>
+      <w:proofErr w:type="spellEnd"/>
+      <w:r>
+        <w:t xml:space="preserve">          |</w:t>
+      </w:r>
+      <w:r>
+        <w:t xml:space="preserve"> </w:t>
+      </w:r>
+      <w:r>
+        <w:t>Editar telefone | 32713601;</w:t>
+      </w:r>
+      <w:r>
+        <w:tab/>
+      </w:r>
+      <w:r>
+        <w:tab/>
+      </w:r>
+      <w:r>
+        <w:tab/>
+      </w:r>
+      <w:r>
+        <w:tab/>
+        <w:t xml:space="preserve"> </w:t>
+      </w:r>
+      <w:proofErr w:type="gramStart"/>
+      <w:r>
+        <w:t>|</w:t>
+      </w:r>
+      <w:proofErr w:type="gramEnd"/>
+    </w:p>
+    <w:p>
+      <w:r>
+        <w:t>Então vejo a seguinte mensagem: "</w:t>
+      </w:r>
+      <w:r>
+        <w:t>Dados inválidos,</w:t>
+      </w:r>
+      <w:r>
+        <w:t xml:space="preserve"> </w:t>
+      </w:r>
+      <w:r>
+        <w:t>verifique os seus dados, e tente novamente</w:t>
+      </w:r>
+      <w:r>
+        <w:t>"</w:t>
+      </w:r>
+      <w:r>
+        <w:t>.</w:t>
+      </w:r>
+    </w:p>
+    <w:p/>
+    <w:p/>
+    <w:p/>
+    <w:p/>
+    <w:p/>
+    <w:p/>
+    <w:p/>
+    <w:p/>
+    <w:p/>
+    <w:p/>
+    <w:p/>
     <w:p/>
     <w:p/>
     <w:p/>

</xml_diff>